<commit_message>
Project Layout add login layout
</commit_message>
<xml_diff>
--- a/documentation/csproj2/Project_Layout_Design.docx
+++ b/documentation/csproj2/Project_Layout_Design.docx
@@ -663,39 +663,114 @@
           <w:b/>
         </w:rPr>
       </w:pPr>
-    </w:p>
-    <w:p>
-      <w:r>
-        <w:rPr>
-          <w:b/>
-        </w:rPr>
-        <w:t xml:space="preserve">Screen 6: </w:t>
-      </w:r>
-      <w:r>
-        <w:t>Student Info</w:t>
-      </w:r>
-    </w:p>
-    <w:p>
-      <w:r>
-        <w:t>This is where the stud</w:t>
-      </w:r>
-      <w:r>
-        <w:t>ent can view their Personal Info</w:t>
-      </w:r>
-    </w:p>
-    <w:p>
-      <w:pPr>
-        <w:rPr>
-          <w:b/>
-        </w:rPr>
-      </w:pPr>
       <w:bookmarkStart w:id="0" w:name="_GoBack"/>
       <w:bookmarkEnd w:id="0"/>
-      <w:r>
-        <w:rPr>
-          <w:b/>
+    </w:p>
+    <w:p>
+      <w:pPr>
+        <w:rPr>
+          <w:b/>
+        </w:rPr>
+      </w:pPr>
+    </w:p>
+    <w:p>
+      <w:pPr>
+        <w:rPr>
+          <w:b/>
+        </w:rPr>
+      </w:pPr>
+      <w:r>
+        <w:rPr>
+          <w:b/>
+        </w:rPr>
+        <w:t>Screen 4 : Login Screen</w:t>
+      </w:r>
+    </w:p>
+    <w:p>
+      <w:pPr>
+        <w:rPr>
+          <w:b/>
+        </w:rPr>
+      </w:pPr>
+      <w:r>
+        <w:rPr>
           <w:noProof/>
         </w:rPr>
+        <w:drawing>
+          <wp:inline distT="0" distB="0" distL="0" distR="0" wp14:anchorId="6AACF429" wp14:editId="6C5AEBB4">
+            <wp:extent cx="5943600" cy="3340100"/>
+            <wp:effectExtent l="0" t="0" r="0" b="0"/>
+            <wp:docPr id="2" name="Picture 2"/>
+            <wp:cNvGraphicFramePr>
+              <a:graphicFrameLocks xmlns:a="http://schemas.openxmlformats.org/drawingml/2006/main" noChangeAspect="1"/>
+            </wp:cNvGraphicFramePr>
+            <a:graphic xmlns:a="http://schemas.openxmlformats.org/drawingml/2006/main">
+              <a:graphicData uri="http://schemas.openxmlformats.org/drawingml/2006/picture">
+                <pic:pic xmlns:pic="http://schemas.openxmlformats.org/drawingml/2006/picture">
+                  <pic:nvPicPr>
+                    <pic:cNvPr id="1" name=""/>
+                    <pic:cNvPicPr/>
+                  </pic:nvPicPr>
+                  <pic:blipFill>
+                    <a:blip r:embed="rId8"/>
+                    <a:stretch>
+                      <a:fillRect/>
+                    </a:stretch>
+                  </pic:blipFill>
+                  <pic:spPr>
+                    <a:xfrm>
+                      <a:off x="0" y="0"/>
+                      <a:ext cx="5943600" cy="3340100"/>
+                    </a:xfrm>
+                    <a:prstGeom prst="rect">
+                      <a:avLst/>
+                    </a:prstGeom>
+                  </pic:spPr>
+                </pic:pic>
+              </a:graphicData>
+            </a:graphic>
+          </wp:inline>
+        </w:drawing>
+      </w:r>
+    </w:p>
+    <w:p>
+      <w:pPr>
+        <w:rPr>
+          <w:b/>
+        </w:rPr>
+      </w:pPr>
+    </w:p>
+    <w:p>
+      <w:r>
+        <w:rPr>
+          <w:b/>
+        </w:rPr>
+        <w:t xml:space="preserve">Screen 6: </w:t>
+      </w:r>
+      <w:r>
+        <w:t>Student Info</w:t>
+      </w:r>
+    </w:p>
+    <w:p>
+      <w:r>
+        <w:t>This is where the stud</w:t>
+      </w:r>
+      <w:r>
+        <w:t>ent can view their Personal Info</w:t>
+      </w:r>
+    </w:p>
+    <w:p>
+      <w:pPr>
+        <w:rPr>
+          <w:b/>
+        </w:rPr>
+      </w:pPr>
+      <w:r>
+        <w:rPr>
+          <w:b/>
+          <w:noProof/>
+        </w:rPr>
+        <w:lastRenderedPageBreak/>
         <w:drawing>
           <wp:anchor distT="0" distB="0" distL="114300" distR="114300" simplePos="0" relativeHeight="251701248" behindDoc="1" locked="0" layoutInCell="1" allowOverlap="1" wp14:anchorId="106EC9B3" wp14:editId="053CA223">
             <wp:simplePos x="0" y="0"/>
@@ -728,7 +803,7 @@
                     <pic:cNvPicPr/>
                   </pic:nvPicPr>
                   <pic:blipFill>
-                    <a:blip r:embed="rId8">
+                    <a:blip r:embed="rId9">
                       <a:extLst>
                         <a:ext uri="{28A0092B-C50C-407E-A947-70E740481C1C}">
                           <a14:useLocalDpi xmlns:a14="http://schemas.microsoft.com/office/drawing/2010/main" val="0"/>
@@ -891,6 +966,7 @@
     <w:lsdException w:name="HTML Sample" w:semiHidden="1" w:unhideWhenUsed="1"/>
     <w:lsdException w:name="HTML Typewriter" w:semiHidden="1" w:unhideWhenUsed="1"/>
     <w:lsdException w:name="HTML Variable" w:semiHidden="1" w:unhideWhenUsed="1"/>
+    <w:lsdException w:name="Normal Table" w:semiHidden="1" w:unhideWhenUsed="1"/>
     <w:lsdException w:name="annotation subject" w:semiHidden="1" w:unhideWhenUsed="1"/>
     <w:lsdException w:name="No List" w:semiHidden="1" w:unhideWhenUsed="1"/>
     <w:lsdException w:name="Outline List 1" w:semiHidden="1" w:unhideWhenUsed="1"/>
@@ -937,8 +1013,10 @@
     <w:lsdException w:name="Table Subtle 2" w:semiHidden="1" w:unhideWhenUsed="1"/>
     <w:lsdException w:name="Table Web 1" w:semiHidden="1" w:unhideWhenUsed="1"/>
     <w:lsdException w:name="Table Web 2" w:semiHidden="1" w:unhideWhenUsed="1"/>
+    <w:lsdException w:name="Table Web 3" w:semiHidden="1" w:unhideWhenUsed="1"/>
     <w:lsdException w:name="Balloon Text" w:semiHidden="1" w:unhideWhenUsed="1"/>
     <w:lsdException w:name="Table Grid" w:uiPriority="39"/>
+    <w:lsdException w:name="Table Theme" w:semiHidden="1" w:unhideWhenUsed="1"/>
     <w:lsdException w:name="Placeholder Text" w:semiHidden="1"/>
     <w:lsdException w:name="No Spacing" w:uiPriority="1" w:qFormat="1"/>
     <w:lsdException w:name="Light Shading" w:uiPriority="60"/>
@@ -1463,7 +1541,7 @@
 </file>
 
 <file path=customXml/itemProps1.xml><?xml version="1.0" encoding="utf-8"?>
-<ds:datastoreItem xmlns:ds="http://schemas.openxmlformats.org/officeDocument/2006/customXml" ds:itemID="{FE7A5135-8FA2-4FA0-99F7-E8F1302BCFA2}">
+<ds:datastoreItem xmlns:ds="http://schemas.openxmlformats.org/officeDocument/2006/customXml" ds:itemID="{B077A27A-4DC1-4E9F-B6F4-181063755D4A}">
   <ds:schemaRefs>
     <ds:schemaRef ds:uri="http://schemas.openxmlformats.org/officeDocument/2006/bibliography"/>
   </ds:schemaRefs>

</xml_diff>

<commit_message>
Add Sign-in layout Project layout design
</commit_message>
<xml_diff>
--- a/documentation/csproj2/Project_Layout_Design.docx
+++ b/documentation/csproj2/Project_Layout_Design.docx
@@ -663,27 +663,39 @@
           <w:b/>
         </w:rPr>
       </w:pPr>
-      <w:bookmarkStart w:id="0" w:name="_GoBack"/>
-      <w:bookmarkEnd w:id="0"/>
-    </w:p>
-    <w:p>
-      <w:pPr>
-        <w:rPr>
-          <w:b/>
-        </w:rPr>
-      </w:pPr>
-    </w:p>
-    <w:p>
-      <w:pPr>
-        <w:rPr>
-          <w:b/>
-        </w:rPr>
-      </w:pPr>
-      <w:r>
-        <w:rPr>
-          <w:b/>
-        </w:rPr>
-        <w:t>Screen 4 : Login Screen</w:t>
+    </w:p>
+    <w:p>
+      <w:pPr>
+        <w:rPr>
+          <w:b/>
+        </w:rPr>
+      </w:pPr>
+    </w:p>
+    <w:p>
+      <w:pPr>
+        <w:rPr>
+          <w:b/>
+        </w:rPr>
+      </w:pPr>
+      <w:r>
+        <w:rPr>
+          <w:b/>
+        </w:rPr>
+        <w:t xml:space="preserve">Screen </w:t>
+      </w:r>
+      <w:proofErr w:type="gramStart"/>
+      <w:r>
+        <w:rPr>
+          <w:b/>
+        </w:rPr>
+        <w:t>4 :</w:t>
+      </w:r>
+      <w:proofErr w:type="gramEnd"/>
+      <w:r>
+        <w:rPr>
+          <w:b/>
+        </w:rPr>
+        <w:t xml:space="preserve"> Login Screen</w:t>
       </w:r>
     </w:p>
     <w:p>
@@ -741,6 +753,83 @@
       </w:pPr>
     </w:p>
     <w:p>
+      <w:pPr>
+        <w:rPr>
+          <w:b/>
+        </w:rPr>
+      </w:pPr>
+    </w:p>
+    <w:p>
+      <w:pPr>
+        <w:rPr>
+          <w:b/>
+        </w:rPr>
+      </w:pPr>
+    </w:p>
+    <w:p>
+      <w:pPr>
+        <w:rPr>
+          <w:b/>
+        </w:rPr>
+      </w:pPr>
+      <w:r>
+        <w:rPr>
+          <w:b/>
+        </w:rPr>
+        <w:lastRenderedPageBreak/>
+        <w:t>Screen 5: Sign-in</w:t>
+      </w:r>
+      <w:bookmarkStart w:id="0" w:name="_GoBack"/>
+      <w:bookmarkEnd w:id="0"/>
+    </w:p>
+    <w:p>
+      <w:pPr>
+        <w:rPr>
+          <w:b/>
+        </w:rPr>
+      </w:pPr>
+      <w:r>
+        <w:rPr>
+          <w:noProof/>
+        </w:rPr>
+        <w:drawing>
+          <wp:inline distT="0" distB="0" distL="0" distR="0" wp14:anchorId="7B5A0619" wp14:editId="11B1C3A7">
+            <wp:extent cx="5943600" cy="3301365"/>
+            <wp:effectExtent l="0" t="0" r="0" b="0"/>
+            <wp:docPr id="3" name="Picture 3"/>
+            <wp:cNvGraphicFramePr>
+              <a:graphicFrameLocks xmlns:a="http://schemas.openxmlformats.org/drawingml/2006/main" noChangeAspect="1"/>
+            </wp:cNvGraphicFramePr>
+            <a:graphic xmlns:a="http://schemas.openxmlformats.org/drawingml/2006/main">
+              <a:graphicData uri="http://schemas.openxmlformats.org/drawingml/2006/picture">
+                <pic:pic xmlns:pic="http://schemas.openxmlformats.org/drawingml/2006/picture">
+                  <pic:nvPicPr>
+                    <pic:cNvPr id="1" name=""/>
+                    <pic:cNvPicPr/>
+                  </pic:nvPicPr>
+                  <pic:blipFill>
+                    <a:blip r:embed="rId9"/>
+                    <a:stretch>
+                      <a:fillRect/>
+                    </a:stretch>
+                  </pic:blipFill>
+                  <pic:spPr>
+                    <a:xfrm>
+                      <a:off x="0" y="0"/>
+                      <a:ext cx="5943600" cy="3301365"/>
+                    </a:xfrm>
+                    <a:prstGeom prst="rect">
+                      <a:avLst/>
+                    </a:prstGeom>
+                  </pic:spPr>
+                </pic:pic>
+              </a:graphicData>
+            </a:graphic>
+          </wp:inline>
+        </w:drawing>
+      </w:r>
+    </w:p>
+    <w:p>
       <w:r>
         <w:rPr>
           <w:b/>
@@ -803,7 +892,7 @@
                     <pic:cNvPicPr/>
                   </pic:nvPicPr>
                   <pic:blipFill>
-                    <a:blip r:embed="rId9">
+                    <a:blip r:embed="rId10">
                       <a:extLst>
                         <a:ext uri="{28A0092B-C50C-407E-A947-70E740481C1C}">
                           <a14:useLocalDpi xmlns:a14="http://schemas.microsoft.com/office/drawing/2010/main" val="0"/>
@@ -1541,7 +1630,7 @@
 </file>
 
 <file path=customXml/itemProps1.xml><?xml version="1.0" encoding="utf-8"?>
-<ds:datastoreItem xmlns:ds="http://schemas.openxmlformats.org/officeDocument/2006/customXml" ds:itemID="{B077A27A-4DC1-4E9F-B6F4-181063755D4A}">
+<ds:datastoreItem xmlns:ds="http://schemas.openxmlformats.org/officeDocument/2006/customXml" ds:itemID="{92BF4EF0-FF8F-4687-AA3F-6798FF0FCCB5}">
   <ds:schemaRefs>
     <ds:schemaRef ds:uri="http://schemas.openxmlformats.org/officeDocument/2006/bibliography"/>
   </ds:schemaRefs>

</xml_diff>

<commit_message>
Modify Project Layout design
</commit_message>
<xml_diff>
--- a/documentation/csproj2/Project_Layout_Design.docx
+++ b/documentation/csproj2/Project_Layout_Design.docx
@@ -681,21 +681,7 @@
         <w:rPr>
           <w:b/>
         </w:rPr>
-        <w:t xml:space="preserve">Screen </w:t>
-      </w:r>
-      <w:proofErr w:type="gramStart"/>
-      <w:r>
-        <w:rPr>
-          <w:b/>
-        </w:rPr>
-        <w:t>4 :</w:t>
-      </w:r>
-      <w:proofErr w:type="gramEnd"/>
-      <w:r>
-        <w:rPr>
-          <w:b/>
-        </w:rPr>
-        <w:t xml:space="preserve"> Login Screen</w:t>
+        <w:t>Screen 4 : Login Screen</w:t>
       </w:r>
     </w:p>
     <w:p>
@@ -1097,6 +1083,13 @@
           </wp:inline>
         </w:drawing>
       </w:r>
+    </w:p>
+    <w:p>
+      <w:pPr>
+        <w:rPr>
+          <w:b/>
+        </w:rPr>
+      </w:pPr>
       <w:bookmarkStart w:id="0" w:name="_GoBack"/>
       <w:bookmarkEnd w:id="0"/>
     </w:p>
@@ -1802,7 +1795,7 @@
 </file>
 
 <file path=customXml/itemProps1.xml><?xml version="1.0" encoding="utf-8"?>
-<ds:datastoreItem xmlns:ds="http://schemas.openxmlformats.org/officeDocument/2006/customXml" ds:itemID="{42345DE5-515B-46A8-96AD-BF946525DAB0}">
+<ds:datastoreItem xmlns:ds="http://schemas.openxmlformats.org/officeDocument/2006/customXml" ds:itemID="{60E9D5E8-0506-4B2C-82E6-C1BCCEB95FBD}">
   <ds:schemaRefs>
     <ds:schemaRef ds:uri="http://schemas.openxmlformats.org/officeDocument/2006/bibliography"/>
   </ds:schemaRefs>

</xml_diff>

<commit_message>
Add backend layout login
</commit_message>
<xml_diff>
--- a/documentation/csproj2/Project_Layout_Design.docx
+++ b/documentation/csproj2/Project_Layout_Design.docx
@@ -681,7 +681,21 @@
         <w:rPr>
           <w:b/>
         </w:rPr>
-        <w:t>Screen 4 : Login Screen</w:t>
+        <w:t xml:space="preserve">Screen </w:t>
+      </w:r>
+      <w:proofErr w:type="gramStart"/>
+      <w:r>
+        <w:rPr>
+          <w:b/>
+        </w:rPr>
+        <w:t>4 :</w:t>
+      </w:r>
+      <w:proofErr w:type="gramEnd"/>
+      <w:r>
+        <w:rPr>
+          <w:b/>
+        </w:rPr>
+        <w:t xml:space="preserve"> Login Screen</w:t>
       </w:r>
     </w:p>
     <w:p>
@@ -1090,6 +1104,67 @@
           <w:b/>
         </w:rPr>
       </w:pPr>
+    </w:p>
+    <w:p>
+      <w:pPr>
+        <w:rPr>
+          <w:b/>
+        </w:rPr>
+      </w:pPr>
+      <w:r>
+        <w:rPr>
+          <w:b/>
+        </w:rPr>
+        <w:t>Screen 8: Login in backend</w:t>
+      </w:r>
+    </w:p>
+    <w:p>
+      <w:pPr>
+        <w:rPr>
+          <w:b/>
+        </w:rPr>
+      </w:pPr>
+      <w:r>
+        <w:rPr>
+          <w:noProof/>
+        </w:rPr>
+        <w:lastRenderedPageBreak/>
+        <w:drawing>
+          <wp:inline distT="0" distB="0" distL="0" distR="0" wp14:anchorId="79F95A4F" wp14:editId="03B00B40">
+            <wp:extent cx="5943600" cy="3305810"/>
+            <wp:effectExtent l="0" t="0" r="0" b="8890"/>
+            <wp:docPr id="5" name="Picture 5"/>
+            <wp:cNvGraphicFramePr>
+              <a:graphicFrameLocks xmlns:a="http://schemas.openxmlformats.org/drawingml/2006/main" noChangeAspect="1"/>
+            </wp:cNvGraphicFramePr>
+            <a:graphic xmlns:a="http://schemas.openxmlformats.org/drawingml/2006/main">
+              <a:graphicData uri="http://schemas.openxmlformats.org/drawingml/2006/picture">
+                <pic:pic xmlns:pic="http://schemas.openxmlformats.org/drawingml/2006/picture">
+                  <pic:nvPicPr>
+                    <pic:cNvPr id="1" name=""/>
+                    <pic:cNvPicPr/>
+                  </pic:nvPicPr>
+                  <pic:blipFill>
+                    <a:blip r:embed="rId12"/>
+                    <a:stretch>
+                      <a:fillRect/>
+                    </a:stretch>
+                  </pic:blipFill>
+                  <pic:spPr>
+                    <a:xfrm>
+                      <a:off x="0" y="0"/>
+                      <a:ext cx="5943600" cy="3305810"/>
+                    </a:xfrm>
+                    <a:prstGeom prst="rect">
+                      <a:avLst/>
+                    </a:prstGeom>
+                  </pic:spPr>
+                </pic:pic>
+              </a:graphicData>
+            </a:graphic>
+          </wp:inline>
+        </w:drawing>
+      </w:r>
       <w:bookmarkStart w:id="0" w:name="_GoBack"/>
       <w:bookmarkEnd w:id="0"/>
     </w:p>
@@ -1795,7 +1870,7 @@
 </file>
 
 <file path=customXml/itemProps1.xml><?xml version="1.0" encoding="utf-8"?>
-<ds:datastoreItem xmlns:ds="http://schemas.openxmlformats.org/officeDocument/2006/customXml" ds:itemID="{60E9D5E8-0506-4B2C-82E6-C1BCCEB95FBD}">
+<ds:datastoreItem xmlns:ds="http://schemas.openxmlformats.org/officeDocument/2006/customXml" ds:itemID="{CD2E6AAF-8EA1-470F-BAD7-3891E666EA06}">
   <ds:schemaRefs>
     <ds:schemaRef ds:uri="http://schemas.openxmlformats.org/officeDocument/2006/bibliography"/>
   </ds:schemaRefs>

</xml_diff>

<commit_message>
add description in layout login
</commit_message>
<xml_diff>
--- a/documentation/csproj2/Project_Layout_Design.docx
+++ b/documentation/csproj2/Project_Layout_Design.docx
@@ -681,25 +681,23 @@
         <w:rPr>
           <w:b/>
         </w:rPr>
-        <w:t xml:space="preserve">Screen </w:t>
-      </w:r>
-      <w:proofErr w:type="gramStart"/>
-      <w:r>
-        <w:rPr>
-          <w:b/>
-        </w:rPr>
-        <w:t>4 :</w:t>
-      </w:r>
-      <w:proofErr w:type="gramEnd"/>
-      <w:r>
-        <w:rPr>
-          <w:b/>
-        </w:rPr>
-        <w:t xml:space="preserve"> Login Screen</w:t>
-      </w:r>
-    </w:p>
-    <w:p>
-      <w:pPr>
+        <w:t>Screen 4</w:t>
+      </w:r>
+      <w:bookmarkStart w:id="0" w:name="_GoBack"/>
+      <w:bookmarkEnd w:id="0"/>
+      <w:r>
+        <w:rPr>
+          <w:b/>
+        </w:rPr>
+        <w:t xml:space="preserve">: </w:t>
+      </w:r>
+      <w:r>
+        <w:t>Login Screen</w:t>
+      </w:r>
+    </w:p>
+    <w:p>
+      <w:pPr>
+        <w:jc w:val="center"/>
         <w:rPr>
           <w:b/>
         </w:rPr>
@@ -710,7 +708,7 @@
         </w:rPr>
         <w:drawing>
           <wp:inline distT="0" distB="0" distL="0" distR="0" wp14:anchorId="6AACF429" wp14:editId="6C5AEBB4">
-            <wp:extent cx="5943600" cy="3340100"/>
+            <wp:extent cx="4924425" cy="2767358"/>
             <wp:effectExtent l="0" t="0" r="0" b="0"/>
             <wp:docPr id="2" name="Picture 2"/>
             <wp:cNvGraphicFramePr>
@@ -732,7 +730,7 @@
                   <pic:spPr>
                     <a:xfrm>
                       <a:off x="0" y="0"/>
-                      <a:ext cx="5943600" cy="3340100"/>
+                      <a:ext cx="4932979" cy="2772165"/>
                     </a:xfrm>
                     <a:prstGeom prst="rect">
                       <a:avLst/>
@@ -776,23 +774,24 @@
         <w:rPr>
           <w:b/>
         </w:rPr>
+        <w:t>Screen 5: Sign-in</w:t>
+      </w:r>
+    </w:p>
+    <w:p>
+      <w:pPr>
+        <w:jc w:val="center"/>
+        <w:rPr>
+          <w:b/>
+        </w:rPr>
+      </w:pPr>
+      <w:r>
+        <w:rPr>
+          <w:noProof/>
+        </w:rPr>
         <w:lastRenderedPageBreak/>
-        <w:t>Screen 5: Sign-in</w:t>
-      </w:r>
-    </w:p>
-    <w:p>
-      <w:pPr>
-        <w:rPr>
-          <w:b/>
-        </w:rPr>
-      </w:pPr>
-      <w:r>
-        <w:rPr>
-          <w:noProof/>
-        </w:rPr>
         <w:drawing>
           <wp:inline distT="0" distB="0" distL="0" distR="0" wp14:anchorId="7B5A0619" wp14:editId="11B1C3A7">
-            <wp:extent cx="5943600" cy="3301365"/>
+            <wp:extent cx="5219700" cy="2899276"/>
             <wp:effectExtent l="0" t="0" r="0" b="0"/>
             <wp:docPr id="3" name="Picture 3"/>
             <wp:cNvGraphicFramePr>
@@ -814,7 +813,7 @@
                   <pic:spPr>
                     <a:xfrm>
                       <a:off x="0" y="0"/>
-                      <a:ext cx="5943600" cy="3301365"/>
+                      <a:ext cx="5230401" cy="2905220"/>
                     </a:xfrm>
                     <a:prstGeom prst="rect">
                       <a:avLst/>
@@ -857,7 +856,6 @@
           <w:b/>
           <w:noProof/>
         </w:rPr>
-        <w:lastRenderedPageBreak/>
         <w:drawing>
           <wp:anchor distT="0" distB="0" distL="114300" distR="114300" simplePos="0" relativeHeight="251701248" behindDoc="1" locked="0" layoutInCell="1" allowOverlap="1" wp14:anchorId="106EC9B3" wp14:editId="053CA223">
             <wp:simplePos x="0" y="0"/>
@@ -1053,6 +1051,7 @@
     </w:p>
     <w:p>
       <w:pPr>
+        <w:jc w:val="center"/>
         <w:rPr>
           <w:b/>
         </w:rPr>
@@ -1063,8 +1062,8 @@
         </w:rPr>
         <w:drawing>
           <wp:inline distT="0" distB="0" distL="0" distR="0" wp14:anchorId="0521FA73" wp14:editId="2CB192CB">
-            <wp:extent cx="5943600" cy="1578610"/>
-            <wp:effectExtent l="0" t="0" r="0" b="2540"/>
+            <wp:extent cx="5210175" cy="1383813"/>
+            <wp:effectExtent l="0" t="0" r="0" b="6985"/>
             <wp:docPr id="4" name="Picture 4"/>
             <wp:cNvGraphicFramePr>
               <a:graphicFrameLocks xmlns:a="http://schemas.openxmlformats.org/drawingml/2006/main" noChangeAspect="1"/>
@@ -1085,7 +1084,7 @@
                   <pic:spPr>
                     <a:xfrm>
                       <a:off x="0" y="0"/>
-                      <a:ext cx="5943600" cy="1578610"/>
+                      <a:ext cx="5221844" cy="1386912"/>
                     </a:xfrm>
                     <a:prstGeom prst="rect">
                       <a:avLst/>
@@ -1120,6 +1119,7 @@
     </w:p>
     <w:p>
       <w:pPr>
+        <w:jc w:val="center"/>
         <w:rPr>
           <w:b/>
         </w:rPr>
@@ -1128,11 +1128,10 @@
         <w:rPr>
           <w:noProof/>
         </w:rPr>
-        <w:lastRenderedPageBreak/>
         <w:drawing>
           <wp:inline distT="0" distB="0" distL="0" distR="0" wp14:anchorId="79F95A4F" wp14:editId="03B00B40">
-            <wp:extent cx="5943600" cy="3305810"/>
-            <wp:effectExtent l="0" t="0" r="0" b="8890"/>
+            <wp:extent cx="5419725" cy="3014433"/>
+            <wp:effectExtent l="0" t="0" r="0" b="0"/>
             <wp:docPr id="5" name="Picture 5"/>
             <wp:cNvGraphicFramePr>
               <a:graphicFrameLocks xmlns:a="http://schemas.openxmlformats.org/drawingml/2006/main" noChangeAspect="1"/>
@@ -1153,7 +1152,7 @@
                   <pic:spPr>
                     <a:xfrm>
                       <a:off x="0" y="0"/>
-                      <a:ext cx="5943600" cy="3305810"/>
+                      <a:ext cx="5433528" cy="3022110"/>
                     </a:xfrm>
                     <a:prstGeom prst="rect">
                       <a:avLst/>
@@ -1165,8 +1164,6 @@
           </wp:inline>
         </w:drawing>
       </w:r>
-      <w:bookmarkStart w:id="0" w:name="_GoBack"/>
-      <w:bookmarkEnd w:id="0"/>
     </w:p>
     <w:sectPr>
       <w:pgSz w:w="12240" w:h="15840"/>
@@ -1870,7 +1867,7 @@
 </file>
 
 <file path=customXml/itemProps1.xml><?xml version="1.0" encoding="utf-8"?>
-<ds:datastoreItem xmlns:ds="http://schemas.openxmlformats.org/officeDocument/2006/customXml" ds:itemID="{CD2E6AAF-8EA1-470F-BAD7-3891E666EA06}">
+<ds:datastoreItem xmlns:ds="http://schemas.openxmlformats.org/officeDocument/2006/customXml" ds:itemID="{2B8A913C-A2AB-4EB9-9EA6-755ED79ACC2D}">
   <ds:schemaRefs>
     <ds:schemaRef ds:uri="http://schemas.openxmlformats.org/officeDocument/2006/bibliography"/>
   </ds:schemaRefs>

</xml_diff>

<commit_message>
Add description in login 2
</commit_message>
<xml_diff>
--- a/documentation/csproj2/Project_Layout_Design.docx
+++ b/documentation/csproj2/Project_Layout_Design.docx
@@ -672,28 +672,36 @@
       </w:pPr>
     </w:p>
     <w:p>
-      <w:pPr>
-        <w:rPr>
-          <w:b/>
-        </w:rPr>
-      </w:pPr>
       <w:r>
         <w:rPr>
           <w:b/>
         </w:rPr>
         <w:t>Screen 4</w:t>
+      </w:r>
+      <w:r>
+        <w:rPr>
+          <w:b/>
+        </w:rPr>
+        <w:t xml:space="preserve">: </w:t>
+      </w:r>
+      <w:r>
+        <w:t>Login Screen</w:t>
+      </w:r>
+    </w:p>
+    <w:p>
+      <w:pPr>
+        <w:rPr>
+          <w:b/>
+        </w:rPr>
+      </w:pPr>
+      <w:r>
+        <w:t>The login Screen displays the username and password to identify the user</w:t>
+      </w:r>
+      <w:r>
+        <w:t>.</w:t>
       </w:r>
       <w:bookmarkStart w:id="0" w:name="_GoBack"/>
       <w:bookmarkEnd w:id="0"/>
-      <w:r>
-        <w:rPr>
-          <w:b/>
-        </w:rPr>
-        <w:t xml:space="preserve">: </w:t>
-      </w:r>
-      <w:r>
-        <w:t>Login Screen</w:t>
-      </w:r>
     </w:p>
     <w:p>
       <w:pPr>
@@ -1867,7 +1875,7 @@
 </file>
 
 <file path=customXml/itemProps1.xml><?xml version="1.0" encoding="utf-8"?>
-<ds:datastoreItem xmlns:ds="http://schemas.openxmlformats.org/officeDocument/2006/customXml" ds:itemID="{2B8A913C-A2AB-4EB9-9EA6-755ED79ACC2D}">
+<ds:datastoreItem xmlns:ds="http://schemas.openxmlformats.org/officeDocument/2006/customXml" ds:itemID="{59F03D46-B75A-439A-991A-D0C26E85B2E1}">
   <ds:schemaRefs>
     <ds:schemaRef ds:uri="http://schemas.openxmlformats.org/officeDocument/2006/bibliography"/>
   </ds:schemaRefs>

</xml_diff>

<commit_message>
Add description to sign-up layout
</commit_message>
<xml_diff>
--- a/documentation/csproj2/Project_Layout_Design.docx
+++ b/documentation/csproj2/Project_Layout_Design.docx
@@ -700,8 +700,6 @@
       <w:r>
         <w:t>.</w:t>
       </w:r>
-      <w:bookmarkStart w:id="0" w:name="_GoBack"/>
-      <w:bookmarkEnd w:id="0"/>
     </w:p>
     <w:p>
       <w:pPr>
@@ -778,11 +776,32 @@
           <w:b/>
         </w:rPr>
       </w:pPr>
-      <w:r>
-        <w:rPr>
-          <w:b/>
-        </w:rPr>
-        <w:t>Screen 5: Sign-in</w:t>
+    </w:p>
+    <w:p>
+      <w:r>
+        <w:rPr>
+          <w:b/>
+        </w:rPr>
+        <w:lastRenderedPageBreak/>
+        <w:t xml:space="preserve">Screen 5: </w:t>
+      </w:r>
+      <w:r>
+        <w:t>Sign-in</w:t>
+      </w:r>
+    </w:p>
+    <w:p>
+      <w:pPr>
+        <w:rPr>
+          <w:b/>
+        </w:rPr>
+      </w:pPr>
+      <w:r>
+        <w:t xml:space="preserve">The Sign-in Displays the create account to </w:t>
+      </w:r>
+      <w:bookmarkStart w:id="0" w:name="_GoBack"/>
+      <w:bookmarkEnd w:id="0"/>
+      <w:r>
+        <w:t>the user</w:t>
       </w:r>
     </w:p>
     <w:p>
@@ -796,7 +815,6 @@
         <w:rPr>
           <w:noProof/>
         </w:rPr>
-        <w:lastRenderedPageBreak/>
         <w:drawing>
           <wp:inline distT="0" distB="0" distL="0" distR="0" wp14:anchorId="7B5A0619" wp14:editId="11B1C3A7">
             <wp:extent cx="5219700" cy="2899276"/>
@@ -864,6 +882,7 @@
           <w:b/>
           <w:noProof/>
         </w:rPr>
+        <w:lastRenderedPageBreak/>
         <w:drawing>
           <wp:anchor distT="0" distB="0" distL="114300" distR="114300" simplePos="0" relativeHeight="251701248" behindDoc="1" locked="0" layoutInCell="1" allowOverlap="1" wp14:anchorId="106EC9B3" wp14:editId="053CA223">
             <wp:simplePos x="0" y="0"/>
@@ -1136,6 +1155,7 @@
         <w:rPr>
           <w:noProof/>
         </w:rPr>
+        <w:lastRenderedPageBreak/>
         <w:drawing>
           <wp:inline distT="0" distB="0" distL="0" distR="0" wp14:anchorId="79F95A4F" wp14:editId="03B00B40">
             <wp:extent cx="5419725" cy="3014433"/>
@@ -1875,7 +1895,7 @@
 </file>
 
 <file path=customXml/itemProps1.xml><?xml version="1.0" encoding="utf-8"?>
-<ds:datastoreItem xmlns:ds="http://schemas.openxmlformats.org/officeDocument/2006/customXml" ds:itemID="{59F03D46-B75A-439A-991A-D0C26E85B2E1}">
+<ds:datastoreItem xmlns:ds="http://schemas.openxmlformats.org/officeDocument/2006/customXml" ds:itemID="{EB70040A-7719-49E9-8AB3-E472A4E83D37}">
   <ds:schemaRefs>
     <ds:schemaRef ds:uri="http://schemas.openxmlformats.org/officeDocument/2006/bibliography"/>
   </ds:schemaRefs>

</xml_diff>

<commit_message>
Modify login back-end document layout design description
</commit_message>
<xml_diff>
--- a/documentation/csproj2/Project_Layout_Design.docx
+++ b/documentation/csproj2/Project_Layout_Design.docx
@@ -1186,19 +1186,21 @@
       <w:r>
         <w:t>The Login i</w:t>
       </w:r>
+      <w:r>
+        <w:t>n Backend Displays the staff’s</w:t>
+      </w:r>
+      <w:r>
+        <w:t xml:space="preserve"> permission to login in the system.</w:t>
+      </w:r>
+    </w:p>
+    <w:p>
+      <w:pPr>
+        <w:jc w:val="center"/>
+        <w:rPr>
+          <w:b/>
+        </w:rPr>
+      </w:pPr>
       <w:bookmarkStart w:id="0" w:name="_GoBack"/>
-      <w:bookmarkEnd w:id="0"/>
-      <w:r>
-        <w:t>n Backend Displays the staffs permission to login in the system.</w:t>
-      </w:r>
-    </w:p>
-    <w:p>
-      <w:pPr>
-        <w:jc w:val="center"/>
-        <w:rPr>
-          <w:b/>
-        </w:rPr>
-      </w:pPr>
       <w:r>
         <w:rPr>
           <w:noProof/>
@@ -1239,6 +1241,7 @@
           </wp:inline>
         </w:drawing>
       </w:r>
+      <w:bookmarkEnd w:id="0"/>
     </w:p>
     <w:sectPr>
       <w:pgSz w:w="12240" w:h="15840"/>
@@ -1942,7 +1945,7 @@
 </file>
 
 <file path=customXml/itemProps1.xml><?xml version="1.0" encoding="utf-8"?>
-<ds:datastoreItem xmlns:ds="http://schemas.openxmlformats.org/officeDocument/2006/customXml" ds:itemID="{F7EEBEB5-F929-4AB3-921C-D1A7CDB8B5A7}">
+<ds:datastoreItem xmlns:ds="http://schemas.openxmlformats.org/officeDocument/2006/customXml" ds:itemID="{5453C8C4-8832-4724-B69B-1AF1EA04D250}">
   <ds:schemaRefs>
     <ds:schemaRef ds:uri="http://schemas.openxmlformats.org/officeDocument/2006/bibliography"/>
   </ds:schemaRefs>

</xml_diff>